<commit_message>
Reset Ui Form ad add xml and web format to global setting menu andupdate input system version
</commit_message>
<xml_diff>
--- a/Game design doc menu System.docx
+++ b/Game design doc menu System.docx
@@ -88,443 +88,951 @@
         <w:rPr>
           <w:lang w:val="ca-ES"/>
         </w:rPr>
-        <w:t>S</w:t>
-      </w:r>
+        <w:t>Systema</w:t>
+      </w:r>
+      <w:proofErr w:type="spellEnd"/>
+      <w:r>
+        <w:rPr>
+          <w:lang w:val="ca-ES"/>
+        </w:rPr>
+        <w:t xml:space="preserve"> de </w:t>
+      </w:r>
+      <w:proofErr w:type="spellStart"/>
+      <w:r>
+        <w:rPr>
+          <w:lang w:val="ca-ES"/>
+        </w:rPr>
+        <w:t>switch</w:t>
+      </w:r>
+      <w:proofErr w:type="spellEnd"/>
+      <w:r>
+        <w:rPr>
+          <w:lang w:val="ca-ES"/>
+        </w:rPr>
+        <w:t xml:space="preserve"> </w:t>
+      </w:r>
+      <w:proofErr w:type="spellStart"/>
+      <w:r>
+        <w:rPr>
+          <w:lang w:val="ca-ES"/>
+        </w:rPr>
+        <w:t>screen</w:t>
+      </w:r>
+      <w:proofErr w:type="spellEnd"/>
+      <w:r>
+        <w:rPr>
+          <w:lang w:val="ca-ES"/>
+        </w:rPr>
+        <w:t xml:space="preserve"> </w:t>
+      </w:r>
+    </w:p>
+    <w:p>
+      <w:pPr>
+        <w:rPr>
+          <w:lang w:val="ca-ES"/>
+        </w:rPr>
+      </w:pPr>
+      <w:r>
+        <w:rPr>
+          <w:lang w:val="ca-ES"/>
+        </w:rPr>
+        <w:t xml:space="preserve">Cada pantalla es un </w:t>
+      </w:r>
+      <w:proofErr w:type="spellStart"/>
+      <w:r>
+        <w:rPr>
+          <w:lang w:val="ca-ES"/>
+        </w:rPr>
+        <w:t>CanvasGroup</w:t>
+      </w:r>
+      <w:proofErr w:type="spellEnd"/>
+      <w:r>
+        <w:rPr>
+          <w:lang w:val="ca-ES"/>
+        </w:rPr>
+        <w:t xml:space="preserve"> amb alfa 0 o 1 depenent de si es visible o no el pantalla i nomes una de les </w:t>
+      </w:r>
+      <w:proofErr w:type="spellStart"/>
+      <w:r>
+        <w:rPr>
+          <w:lang w:val="ca-ES"/>
+        </w:rPr>
+        <w:t>screens</w:t>
+      </w:r>
+      <w:proofErr w:type="spellEnd"/>
+      <w:r>
+        <w:rPr>
+          <w:lang w:val="ca-ES"/>
+        </w:rPr>
+        <w:t xml:space="preserve"> es visible sempre o sigui que al canviar de </w:t>
+      </w:r>
+      <w:proofErr w:type="spellStart"/>
+      <w:r>
+        <w:rPr>
+          <w:lang w:val="ca-ES"/>
+        </w:rPr>
+        <w:t>screen</w:t>
+      </w:r>
+      <w:proofErr w:type="spellEnd"/>
+      <w:r>
+        <w:rPr>
+          <w:lang w:val="ca-ES"/>
+        </w:rPr>
+        <w:t xml:space="preserve"> amagues la anterior i mostres la </w:t>
+      </w:r>
+      <w:proofErr w:type="spellStart"/>
+      <w:r>
+        <w:rPr>
+          <w:lang w:val="ca-ES"/>
+        </w:rPr>
+        <w:t>seguent</w:t>
+      </w:r>
+      <w:proofErr w:type="spellEnd"/>
+      <w:r>
+        <w:rPr>
+          <w:lang w:val="ca-ES"/>
+        </w:rPr>
+        <w:t>.</w:t>
+      </w:r>
+    </w:p>
+    <w:p>
+      <w:pPr>
+        <w:rPr>
+          <w:lang w:val="ca-ES"/>
+        </w:rPr>
+      </w:pPr>
+    </w:p>
+    <w:p>
+      <w:pPr>
+        <w:rPr>
+          <w:lang w:val="ca-ES"/>
+        </w:rPr>
+      </w:pPr>
+      <w:r>
+        <w:rPr>
+          <w:lang w:val="ca-ES"/>
+        </w:rPr>
+        <w:t xml:space="preserve">Sistema per amagar i mostrar la pantalla anterior  i </w:t>
+      </w:r>
+      <w:proofErr w:type="spellStart"/>
+      <w:r>
+        <w:rPr>
+          <w:lang w:val="ca-ES"/>
+        </w:rPr>
+        <w:t>seguent</w:t>
+      </w:r>
+      <w:proofErr w:type="spellEnd"/>
+      <w:r>
+        <w:rPr>
+          <w:lang w:val="ca-ES"/>
+        </w:rPr>
+        <w:t xml:space="preserve"> respectivament.</w:t>
+      </w:r>
+    </w:p>
+    <w:p>
+      <w:pPr>
+        <w:rPr>
+          <w:lang w:val="ca-ES"/>
+        </w:rPr>
+      </w:pPr>
+      <w:r>
+        <w:rPr>
+          <w:lang w:val="ca-ES"/>
+        </w:rPr>
+        <w:t xml:space="preserve">Cada pantalla te el seu </w:t>
+      </w:r>
+      <w:proofErr w:type="spellStart"/>
+      <w:r>
+        <w:rPr>
+          <w:lang w:val="ca-ES"/>
+        </w:rPr>
+        <w:t>canvas</w:t>
+      </w:r>
+      <w:proofErr w:type="spellEnd"/>
+      <w:r>
+        <w:rPr>
+          <w:lang w:val="ca-ES"/>
+        </w:rPr>
+        <w:t xml:space="preserve"> </w:t>
+      </w:r>
+      <w:proofErr w:type="spellStart"/>
+      <w:r>
+        <w:rPr>
+          <w:lang w:val="ca-ES"/>
+        </w:rPr>
+        <w:t>group</w:t>
+      </w:r>
+      <w:proofErr w:type="spellEnd"/>
+      <w:r>
+        <w:rPr>
+          <w:lang w:val="ca-ES"/>
+        </w:rPr>
+        <w:t xml:space="preserve"> controlat per </w:t>
+      </w:r>
+      <w:proofErr w:type="spellStart"/>
+      <w:r>
+        <w:rPr>
+          <w:lang w:val="ca-ES"/>
+        </w:rPr>
+        <w:t>l’escript</w:t>
+      </w:r>
+      <w:proofErr w:type="spellEnd"/>
+      <w:r>
+        <w:rPr>
+          <w:lang w:val="ca-ES"/>
+        </w:rPr>
+        <w:t xml:space="preserve"> UI </w:t>
+      </w:r>
+      <w:proofErr w:type="spellStart"/>
+      <w:r>
+        <w:rPr>
+          <w:lang w:val="ca-ES"/>
+        </w:rPr>
+        <w:t>Fader</w:t>
+      </w:r>
+      <w:proofErr w:type="spellEnd"/>
+      <w:r>
+        <w:rPr>
+          <w:lang w:val="ca-ES"/>
+        </w:rPr>
+        <w:t xml:space="preserve">  que permet fer un </w:t>
+      </w:r>
+      <w:proofErr w:type="spellStart"/>
+      <w:r>
+        <w:rPr>
+          <w:lang w:val="ca-ES"/>
+        </w:rPr>
+        <w:t>fadeIn</w:t>
+      </w:r>
+      <w:proofErr w:type="spellEnd"/>
+      <w:r>
+        <w:rPr>
+          <w:lang w:val="ca-ES"/>
+        </w:rPr>
+        <w:t xml:space="preserve"> o </w:t>
+      </w:r>
+      <w:proofErr w:type="spellStart"/>
+      <w:r>
+        <w:rPr>
+          <w:lang w:val="ca-ES"/>
+        </w:rPr>
+        <w:t>fadeOut</w:t>
+      </w:r>
+      <w:proofErr w:type="spellEnd"/>
+      <w:r>
+        <w:rPr>
+          <w:lang w:val="ca-ES"/>
+        </w:rPr>
+        <w:t xml:space="preserve"> del valor alfa del </w:t>
+      </w:r>
+      <w:proofErr w:type="spellStart"/>
+      <w:r>
+        <w:rPr>
+          <w:lang w:val="ca-ES"/>
+        </w:rPr>
+        <w:t>canvasGroup</w:t>
+      </w:r>
+      <w:proofErr w:type="spellEnd"/>
+      <w:r>
+        <w:rPr>
+          <w:lang w:val="ca-ES"/>
+        </w:rPr>
+        <w:t>.</w:t>
+      </w:r>
+      <w:r>
+        <w:rPr>
+          <w:lang w:val="ca-ES"/>
+        </w:rPr>
+        <w:t xml:space="preserve"> La duració d’aquest esta controlada per 2 </w:t>
+      </w:r>
+      <w:r>
+        <w:rPr>
+          <w:lang w:val="ca-ES"/>
+        </w:rPr>
+        <w:t>parametris</w:t>
+      </w:r>
+      <w:r>
+        <w:rPr>
+          <w:lang w:val="ca-ES"/>
+        </w:rPr>
+        <w:t xml:space="preserve"> tipus </w:t>
+      </w:r>
+      <w:proofErr w:type="spellStart"/>
+      <w:r>
+        <w:rPr>
+          <w:lang w:val="ca-ES"/>
+        </w:rPr>
+        <w:t>float</w:t>
+      </w:r>
+      <w:proofErr w:type="spellEnd"/>
+      <w:r>
+        <w:rPr>
+          <w:lang w:val="ca-ES"/>
+        </w:rPr>
+        <w:t xml:space="preserve"> que diuen el temps que tarda la transició de amagar i mostrar el </w:t>
+      </w:r>
+      <w:proofErr w:type="spellStart"/>
+      <w:r>
+        <w:rPr>
+          <w:lang w:val="ca-ES"/>
+        </w:rPr>
+        <w:t>canvas</w:t>
+      </w:r>
+      <w:proofErr w:type="spellEnd"/>
+      <w:r>
+        <w:rPr>
+          <w:lang w:val="ca-ES"/>
+        </w:rPr>
+        <w:t xml:space="preserve"> </w:t>
+      </w:r>
+      <w:proofErr w:type="spellStart"/>
+      <w:r>
+        <w:rPr>
+          <w:lang w:val="ca-ES"/>
+        </w:rPr>
+        <w:t>group</w:t>
+      </w:r>
+      <w:proofErr w:type="spellEnd"/>
+      <w:r>
+        <w:rPr>
+          <w:lang w:val="ca-ES"/>
+        </w:rPr>
+        <w:t xml:space="preserve"> o el que es el mateix el valor de alfa del </w:t>
+      </w:r>
+      <w:proofErr w:type="spellStart"/>
+      <w:r>
+        <w:rPr>
+          <w:lang w:val="ca-ES"/>
+        </w:rPr>
+        <w:t>canvs</w:t>
+      </w:r>
+      <w:proofErr w:type="spellEnd"/>
+      <w:r>
+        <w:rPr>
+          <w:lang w:val="ca-ES"/>
+        </w:rPr>
+        <w:t xml:space="preserve"> </w:t>
+      </w:r>
+      <w:proofErr w:type="spellStart"/>
+      <w:r>
+        <w:rPr>
+          <w:lang w:val="ca-ES"/>
+        </w:rPr>
+        <w:t>group</w:t>
+      </w:r>
+      <w:proofErr w:type="spellEnd"/>
+      <w:r>
+        <w:rPr>
+          <w:lang w:val="ca-ES"/>
+        </w:rPr>
+        <w:t xml:space="preserve">. Son editables per inspector i han d’estar </w:t>
+      </w:r>
+      <w:r>
+        <w:rPr>
+          <w:lang w:val="ca-ES"/>
+        </w:rPr>
+        <w:t xml:space="preserve">configurats de la </w:t>
+      </w:r>
+      <w:r>
+        <w:rPr>
+          <w:lang w:val="ca-ES"/>
+        </w:rPr>
+        <w:t>següent</w:t>
+      </w:r>
+      <w:r>
+        <w:rPr>
+          <w:lang w:val="ca-ES"/>
+        </w:rPr>
+        <w:t xml:space="preserve"> manera: </w:t>
+      </w:r>
+    </w:p>
+    <w:p>
+      <w:pPr>
+        <w:rPr>
+          <w:lang w:val="ca-ES"/>
+        </w:rPr>
+      </w:pPr>
+      <w:r>
+        <w:rPr>
+          <w:lang w:val="ca-ES"/>
+        </w:rPr>
+        <w:t xml:space="preserve">Cada </w:t>
+      </w:r>
+      <w:proofErr w:type="spellStart"/>
+      <w:r>
+        <w:rPr>
+          <w:lang w:val="ca-ES"/>
+        </w:rPr>
+        <w:t>gameObject</w:t>
+      </w:r>
+      <w:proofErr w:type="spellEnd"/>
+      <w:r>
+        <w:rPr>
+          <w:lang w:val="ca-ES"/>
+        </w:rPr>
+        <w:t xml:space="preserve"> amb Component </w:t>
+      </w:r>
+      <w:proofErr w:type="spellStart"/>
+      <w:r>
+        <w:rPr>
+          <w:lang w:val="ca-ES"/>
+        </w:rPr>
+        <w:t>UIScreen</w:t>
+      </w:r>
+      <w:proofErr w:type="spellEnd"/>
+      <w:r>
+        <w:rPr>
+          <w:lang w:val="ca-ES"/>
+        </w:rPr>
+        <w:t xml:space="preserve"> te 2 </w:t>
+      </w:r>
+      <w:r>
+        <w:rPr>
+          <w:lang w:val="ca-ES"/>
+        </w:rPr>
+        <w:t>variables</w:t>
+      </w:r>
+      <w:r>
+        <w:rPr>
+          <w:lang w:val="ca-ES"/>
+        </w:rPr>
+        <w:t xml:space="preserve"> una de fade in i l’altre de fade </w:t>
+      </w:r>
+      <w:proofErr w:type="spellStart"/>
+      <w:r>
+        <w:rPr>
+          <w:lang w:val="ca-ES"/>
+        </w:rPr>
+        <w:t>out</w:t>
+      </w:r>
+      <w:proofErr w:type="spellEnd"/>
+      <w:r>
+        <w:rPr>
+          <w:lang w:val="ca-ES"/>
+        </w:rPr>
+        <w:t xml:space="preserve"> les 2 son d tipus </w:t>
+      </w:r>
+      <w:proofErr w:type="spellStart"/>
+      <w:r>
+        <w:rPr>
+          <w:lang w:val="ca-ES"/>
+        </w:rPr>
+        <w:t>float</w:t>
+      </w:r>
+      <w:proofErr w:type="spellEnd"/>
+      <w:r>
+        <w:rPr>
+          <w:lang w:val="ca-ES"/>
+        </w:rPr>
+        <w:t>.</w:t>
+      </w:r>
+    </w:p>
+    <w:p>
+      <w:pPr>
+        <w:rPr>
+          <w:lang w:val="ca-ES"/>
+        </w:rPr>
+      </w:pPr>
+      <w:r>
+        <w:rPr>
+          <w:lang w:val="ca-ES"/>
+        </w:rPr>
+        <w:t xml:space="preserve">Al canviar de </w:t>
+      </w:r>
+      <w:proofErr w:type="spellStart"/>
+      <w:r>
+        <w:rPr>
+          <w:lang w:val="ca-ES"/>
+        </w:rPr>
+        <w:t>screen</w:t>
+      </w:r>
+      <w:proofErr w:type="spellEnd"/>
+      <w:r>
+        <w:rPr>
+          <w:lang w:val="ca-ES"/>
+        </w:rPr>
+        <w:t xml:space="preserve"> s’executa el </w:t>
+      </w:r>
+      <w:proofErr w:type="spellStart"/>
+      <w:r>
+        <w:rPr>
+          <w:lang w:val="ca-ES"/>
+        </w:rPr>
+        <w:t>closeScreen</w:t>
+      </w:r>
+      <w:proofErr w:type="spellEnd"/>
+      <w:r>
+        <w:rPr>
+          <w:lang w:val="ca-ES"/>
+        </w:rPr>
+        <w:t xml:space="preserve"> i  el fade </w:t>
+      </w:r>
+      <w:proofErr w:type="spellStart"/>
+      <w:r>
+        <w:rPr>
+          <w:lang w:val="ca-ES"/>
+        </w:rPr>
+        <w:t>out</w:t>
+      </w:r>
+      <w:proofErr w:type="spellEnd"/>
+      <w:r>
+        <w:rPr>
+          <w:lang w:val="ca-ES"/>
+        </w:rPr>
+        <w:t xml:space="preserve"> del la </w:t>
+      </w:r>
+      <w:proofErr w:type="spellStart"/>
+      <w:r>
+        <w:rPr>
+          <w:lang w:val="ca-ES"/>
+        </w:rPr>
+        <w:t>correntScreen</w:t>
+      </w:r>
+      <w:proofErr w:type="spellEnd"/>
+      <w:r>
+        <w:rPr>
+          <w:lang w:val="ca-ES"/>
+        </w:rPr>
+        <w:t xml:space="preserve"> i el Open </w:t>
+      </w:r>
+      <w:proofErr w:type="spellStart"/>
+      <w:r>
+        <w:rPr>
+          <w:lang w:val="ca-ES"/>
+        </w:rPr>
+        <w:t>screen</w:t>
+      </w:r>
+      <w:proofErr w:type="spellEnd"/>
+      <w:r>
+        <w:rPr>
+          <w:lang w:val="ca-ES"/>
+        </w:rPr>
+        <w:t xml:space="preserve"> i el fade in de la </w:t>
+      </w:r>
+      <w:proofErr w:type="spellStart"/>
+      <w:r>
+        <w:rPr>
+          <w:lang w:val="ca-ES"/>
+        </w:rPr>
+        <w:t>novaScreen</w:t>
+      </w:r>
+      <w:proofErr w:type="spellEnd"/>
+      <w:r>
+        <w:rPr>
+          <w:lang w:val="ca-ES"/>
+        </w:rPr>
+        <w:t xml:space="preserve">. Per tant cada vegada que es canvia de </w:t>
+      </w:r>
+      <w:proofErr w:type="spellStart"/>
+      <w:r>
+        <w:rPr>
+          <w:lang w:val="ca-ES"/>
+        </w:rPr>
+        <w:t>screen</w:t>
+      </w:r>
+      <w:proofErr w:type="spellEnd"/>
+      <w:r>
+        <w:rPr>
+          <w:lang w:val="ca-ES"/>
+        </w:rPr>
+        <w:t xml:space="preserve"> s’ha de configurar el numero de segons del fade </w:t>
+      </w:r>
+      <w:proofErr w:type="spellStart"/>
+      <w:r>
+        <w:rPr>
+          <w:lang w:val="ca-ES"/>
+        </w:rPr>
+        <w:t>out</w:t>
+      </w:r>
+      <w:proofErr w:type="spellEnd"/>
+      <w:r>
+        <w:rPr>
+          <w:lang w:val="ca-ES"/>
+        </w:rPr>
+        <w:t xml:space="preserve"> que la </w:t>
+      </w:r>
+      <w:proofErr w:type="spellStart"/>
+      <w:r>
+        <w:rPr>
+          <w:lang w:val="ca-ES"/>
+        </w:rPr>
+        <w:t>screen</w:t>
+      </w:r>
+      <w:proofErr w:type="spellEnd"/>
+      <w:r>
+        <w:rPr>
+          <w:lang w:val="ca-ES"/>
+        </w:rPr>
+        <w:t xml:space="preserve"> que tenques i el numero de segons del </w:t>
+      </w:r>
+      <w:proofErr w:type="spellStart"/>
+      <w:r>
+        <w:rPr>
+          <w:lang w:val="ca-ES"/>
+        </w:rPr>
+        <w:t>fadeIn</w:t>
+      </w:r>
+      <w:proofErr w:type="spellEnd"/>
+      <w:r>
+        <w:rPr>
+          <w:lang w:val="ca-ES"/>
+        </w:rPr>
+        <w:t xml:space="preserve"> de </w:t>
+      </w:r>
+      <w:proofErr w:type="spellStart"/>
+      <w:r>
+        <w:rPr>
+          <w:lang w:val="ca-ES"/>
+        </w:rPr>
+        <w:t>l’screen</w:t>
+      </w:r>
+      <w:proofErr w:type="spellEnd"/>
+      <w:r>
+        <w:rPr>
+          <w:lang w:val="ca-ES"/>
+        </w:rPr>
+        <w:t xml:space="preserve"> q obres. </w:t>
+      </w:r>
+      <w:proofErr w:type="spellStart"/>
+      <w:r>
+        <w:rPr>
+          <w:lang w:val="ca-ES"/>
+        </w:rPr>
+        <w:t>Aixo</w:t>
+      </w:r>
+      <w:proofErr w:type="spellEnd"/>
+      <w:r>
+        <w:rPr>
+          <w:lang w:val="ca-ES"/>
+        </w:rPr>
+        <w:t xml:space="preserve"> vol dir que si jo tinc obert </w:t>
+      </w:r>
+      <w:proofErr w:type="spellStart"/>
+      <w:r>
+        <w:rPr>
+          <w:lang w:val="ca-ES"/>
+        </w:rPr>
+        <w:t>MainMenu</w:t>
+      </w:r>
+      <w:proofErr w:type="spellEnd"/>
+      <w:r>
+        <w:rPr>
+          <w:lang w:val="ca-ES"/>
+        </w:rPr>
+        <w:t xml:space="preserve"> i vull anar a opcions El numero de </w:t>
+      </w:r>
+      <w:proofErr w:type="spellStart"/>
+      <w:r>
+        <w:rPr>
+          <w:lang w:val="ca-ES"/>
+        </w:rPr>
+        <w:t>fadeOt</w:t>
+      </w:r>
+      <w:proofErr w:type="spellEnd"/>
+      <w:r>
+        <w:rPr>
+          <w:lang w:val="ca-ES"/>
+        </w:rPr>
+        <w:t xml:space="preserve"> de </w:t>
+      </w:r>
+      <w:proofErr w:type="spellStart"/>
+      <w:r>
+        <w:rPr>
+          <w:lang w:val="ca-ES"/>
+        </w:rPr>
+        <w:t>main</w:t>
+      </w:r>
+      <w:proofErr w:type="spellEnd"/>
+      <w:r>
+        <w:rPr>
+          <w:lang w:val="ca-ES"/>
+        </w:rPr>
+        <w:t xml:space="preserve"> </w:t>
+      </w:r>
+      <w:proofErr w:type="spellStart"/>
+      <w:r>
+        <w:rPr>
+          <w:lang w:val="ca-ES"/>
+        </w:rPr>
+        <w:t>men</w:t>
+      </w:r>
+      <w:r>
+        <w:rPr>
+          <w:lang w:val="ca-ES"/>
+        </w:rPr>
+        <w:t>U</w:t>
+      </w:r>
+      <w:proofErr w:type="spellEnd"/>
+      <w:r>
+        <w:rPr>
+          <w:lang w:val="ca-ES"/>
+        </w:rPr>
+        <w:t xml:space="preserve"> i el </w:t>
+      </w:r>
+      <w:proofErr w:type="spellStart"/>
+      <w:r>
+        <w:rPr>
+          <w:lang w:val="ca-ES"/>
+        </w:rPr>
+        <w:t>fadeIn</w:t>
+      </w:r>
+      <w:proofErr w:type="spellEnd"/>
+      <w:r>
+        <w:rPr>
+          <w:lang w:val="ca-ES"/>
+        </w:rPr>
+        <w:t xml:space="preserve"> de </w:t>
+      </w:r>
+      <w:proofErr w:type="spellStart"/>
+      <w:r>
+        <w:rPr>
+          <w:lang w:val="ca-ES"/>
+        </w:rPr>
+        <w:t>options</w:t>
+      </w:r>
+      <w:proofErr w:type="spellEnd"/>
+      <w:r>
+        <w:rPr>
+          <w:lang w:val="ca-ES"/>
+        </w:rPr>
+        <w:t xml:space="preserve"> ha d ser igual.</w:t>
+      </w:r>
+      <w:r>
+        <w:rPr>
+          <w:lang w:val="ca-ES"/>
+        </w:rPr>
+        <w:t xml:space="preserve"> Perquè </w:t>
+      </w:r>
+      <w:proofErr w:type="spellStart"/>
+      <w:r>
+        <w:rPr>
+          <w:lang w:val="ca-ES"/>
+        </w:rPr>
+        <w:t>l’efecti</w:t>
+      </w:r>
+      <w:proofErr w:type="spellEnd"/>
+      <w:r>
+        <w:rPr>
+          <w:lang w:val="ca-ES"/>
+        </w:rPr>
+        <w:t xml:space="preserve"> es vegi be no</w:t>
+      </w:r>
+      <w:r>
+        <w:rPr>
+          <w:lang w:val="ca-ES"/>
+        </w:rPr>
+        <w:t xml:space="preserve"> S’OBRI UNA SCREEN ABANS O DESPRES Q ES TENQUI L’altre.</w:t>
+      </w:r>
+    </w:p>
+    <w:p>
+      <w:pPr>
+        <w:rPr>
+          <w:lang w:val="ca-ES"/>
+        </w:rPr>
+      </w:pPr>
+      <w:r>
+        <w:rPr>
+          <w:lang w:val="ca-ES"/>
+        </w:rPr>
+        <w:t xml:space="preserve"> </w:t>
+      </w:r>
+      <w:proofErr w:type="spellStart"/>
+      <w:r>
+        <w:rPr>
+          <w:lang w:val="ca-ES"/>
+        </w:rPr>
+        <w:t>Tambe</w:t>
+      </w:r>
+      <w:proofErr w:type="spellEnd"/>
+      <w:r>
+        <w:rPr>
+          <w:lang w:val="ca-ES"/>
+        </w:rPr>
+        <w:t xml:space="preserve"> permet fer un </w:t>
+      </w:r>
+      <w:proofErr w:type="spellStart"/>
+      <w:r>
+        <w:rPr>
+          <w:lang w:val="ca-ES"/>
+        </w:rPr>
+        <w:t>fadeInBlack</w:t>
+      </w:r>
+      <w:proofErr w:type="spellEnd"/>
+      <w:r>
+        <w:rPr>
+          <w:lang w:val="ca-ES"/>
+        </w:rPr>
+        <w:t xml:space="preserve"> i un </w:t>
+      </w:r>
+      <w:proofErr w:type="spellStart"/>
+      <w:r>
+        <w:rPr>
+          <w:lang w:val="ca-ES"/>
+        </w:rPr>
+        <w:t>FadeOut</w:t>
+      </w:r>
+      <w:proofErr w:type="spellEnd"/>
+      <w:r>
+        <w:rPr>
+          <w:lang w:val="ca-ES"/>
+        </w:rPr>
+        <w:t xml:space="preserve"> Black. </w:t>
+      </w:r>
+      <w:r>
+        <w:rPr>
+          <w:lang w:val="ca-ES"/>
+        </w:rPr>
+        <w:t xml:space="preserve">Passant el </w:t>
+      </w:r>
+      <w:proofErr w:type="spellStart"/>
+      <w:r>
+        <w:rPr>
+          <w:lang w:val="ca-ES"/>
+        </w:rPr>
+        <w:t>parametre</w:t>
+      </w:r>
+      <w:proofErr w:type="spellEnd"/>
+      <w:r>
+        <w:rPr>
+          <w:lang w:val="ca-ES"/>
+        </w:rPr>
+        <w:t xml:space="preserve"> </w:t>
+      </w:r>
+      <w:proofErr w:type="spellStart"/>
+      <w:r>
+        <w:rPr>
+          <w:lang w:val="ca-ES"/>
+        </w:rPr>
+        <w:t>fadeInOutBlack</w:t>
+      </w:r>
+      <w:proofErr w:type="spellEnd"/>
+      <w:r>
+        <w:rPr>
+          <w:lang w:val="ca-ES"/>
+        </w:rPr>
+        <w:t xml:space="preserve"> a </w:t>
+      </w:r>
+      <w:proofErr w:type="spellStart"/>
+      <w:r>
+        <w:rPr>
+          <w:lang w:val="ca-ES"/>
+        </w:rPr>
+        <w:t>true</w:t>
+      </w:r>
+      <w:proofErr w:type="spellEnd"/>
+      <w:r>
+        <w:rPr>
+          <w:lang w:val="ca-ES"/>
+        </w:rPr>
+        <w:t xml:space="preserve"> a la funció </w:t>
+      </w:r>
+      <w:proofErr w:type="spellStart"/>
+      <w:r>
+        <w:rPr>
+          <w:lang w:val="ca-ES"/>
+        </w:rPr>
+        <w:t>CallSwitchScreen</w:t>
+      </w:r>
+      <w:proofErr w:type="spellEnd"/>
+      <w:r>
+        <w:rPr>
+          <w:lang w:val="ca-ES"/>
+        </w:rPr>
+        <w:t xml:space="preserve"> i funciona de la mateixa manera xo nomes si es </w:t>
+      </w:r>
+      <w:proofErr w:type="spellStart"/>
+      <w:r>
+        <w:rPr>
+          <w:lang w:val="ca-ES"/>
+        </w:rPr>
+        <w:t>true</w:t>
+      </w:r>
+      <w:proofErr w:type="spellEnd"/>
+      <w:r>
+        <w:rPr>
+          <w:lang w:val="ca-ES"/>
+        </w:rPr>
+        <w:t xml:space="preserve"> obre i tanca la </w:t>
+      </w:r>
+      <w:proofErr w:type="spellStart"/>
+      <w:r>
+        <w:rPr>
+          <w:lang w:val="ca-ES"/>
+        </w:rPr>
+        <w:t>scren</w:t>
+      </w:r>
+      <w:proofErr w:type="spellEnd"/>
+      <w:r>
+        <w:rPr>
+          <w:lang w:val="ca-ES"/>
+        </w:rPr>
+        <w:t xml:space="preserve"> amb </w:t>
+      </w:r>
+      <w:proofErr w:type="spellStart"/>
+      <w:r>
+        <w:rPr>
+          <w:lang w:val="ca-ES"/>
+        </w:rPr>
+        <w:t>fadein</w:t>
+      </w:r>
+      <w:proofErr w:type="spellEnd"/>
+      <w:r>
+        <w:rPr>
+          <w:lang w:val="ca-ES"/>
+        </w:rPr>
+        <w:t xml:space="preserve"> i </w:t>
+      </w:r>
+      <w:proofErr w:type="spellStart"/>
+      <w:r>
+        <w:rPr>
+          <w:lang w:val="ca-ES"/>
+        </w:rPr>
+        <w:t>fadeout</w:t>
+      </w:r>
+      <w:proofErr w:type="spellEnd"/>
+      <w:r>
+        <w:rPr>
+          <w:lang w:val="ca-ES"/>
+        </w:rPr>
+        <w:t xml:space="preserve"> a negre.</w:t>
+      </w:r>
+    </w:p>
+    <w:p>
+      <w:pPr>
+        <w:rPr>
+          <w:lang w:val="ca-ES"/>
+        </w:rPr>
+      </w:pPr>
+    </w:p>
+    <w:p>
+      <w:pPr>
+        <w:rPr>
+          <w:lang w:val="ca-ES"/>
+        </w:rPr>
+      </w:pPr>
+    </w:p>
+    <w:p>
+      <w:pPr>
+        <w:rPr>
+          <w:lang w:val="ca-ES"/>
+        </w:rPr>
+      </w:pPr>
       <w:bookmarkStart w:id="0" w:name="_GoBack"/>
       <w:bookmarkEnd w:id="0"/>
-      <w:r>
-        <w:rPr>
-          <w:lang w:val="ca-ES"/>
-        </w:rPr>
-        <w:t>ystema</w:t>
-      </w:r>
-      <w:proofErr w:type="spellEnd"/>
-      <w:r>
-        <w:rPr>
-          <w:lang w:val="ca-ES"/>
-        </w:rPr>
-        <w:t xml:space="preserve"> de </w:t>
-      </w:r>
-      <w:proofErr w:type="spellStart"/>
-      <w:r>
-        <w:rPr>
-          <w:lang w:val="ca-ES"/>
-        </w:rPr>
-        <w:t>switch</w:t>
-      </w:r>
-      <w:proofErr w:type="spellEnd"/>
-      <w:r>
-        <w:rPr>
-          <w:lang w:val="ca-ES"/>
-        </w:rPr>
-        <w:t xml:space="preserve"> </w:t>
-      </w:r>
-      <w:proofErr w:type="spellStart"/>
-      <w:r>
-        <w:rPr>
-          <w:lang w:val="ca-ES"/>
-        </w:rPr>
-        <w:t>screen</w:t>
-      </w:r>
-      <w:proofErr w:type="spellEnd"/>
-      <w:r>
-        <w:rPr>
-          <w:lang w:val="ca-ES"/>
-        </w:rPr>
-        <w:t xml:space="preserve"> </w:t>
-      </w:r>
-    </w:p>
-    <w:p>
-      <w:pPr>
-        <w:rPr>
-          <w:lang w:val="ca-ES"/>
-        </w:rPr>
-      </w:pPr>
-      <w:r>
-        <w:rPr>
-          <w:lang w:val="ca-ES"/>
-        </w:rPr>
-        <w:t xml:space="preserve">Cada pantalla es un </w:t>
-      </w:r>
-      <w:proofErr w:type="spellStart"/>
-      <w:r>
-        <w:rPr>
-          <w:lang w:val="ca-ES"/>
-        </w:rPr>
-        <w:t>CanvasGroup</w:t>
-      </w:r>
-      <w:proofErr w:type="spellEnd"/>
-      <w:r>
-        <w:rPr>
-          <w:lang w:val="ca-ES"/>
-        </w:rPr>
-        <w:t xml:space="preserve"> amb alfa 0 o 1 depenent de si es visible o no el pantalla i nomes una de les </w:t>
-      </w:r>
-      <w:proofErr w:type="spellStart"/>
-      <w:r>
-        <w:rPr>
-          <w:lang w:val="ca-ES"/>
-        </w:rPr>
-        <w:t>screens</w:t>
-      </w:r>
-      <w:proofErr w:type="spellEnd"/>
-      <w:r>
-        <w:rPr>
-          <w:lang w:val="ca-ES"/>
-        </w:rPr>
-        <w:t xml:space="preserve"> es visible sempre o sigui que al canviar de </w:t>
-      </w:r>
-      <w:proofErr w:type="spellStart"/>
-      <w:r>
-        <w:rPr>
-          <w:lang w:val="ca-ES"/>
-        </w:rPr>
-        <w:t>screen</w:t>
-      </w:r>
-      <w:proofErr w:type="spellEnd"/>
-      <w:r>
-        <w:rPr>
-          <w:lang w:val="ca-ES"/>
-        </w:rPr>
-        <w:t xml:space="preserve"> amagues la anterior i mostres la </w:t>
-      </w:r>
-      <w:proofErr w:type="spellStart"/>
-      <w:r>
-        <w:rPr>
-          <w:lang w:val="ca-ES"/>
-        </w:rPr>
-        <w:t>seguent</w:t>
-      </w:r>
-      <w:proofErr w:type="spellEnd"/>
-      <w:r>
-        <w:rPr>
-          <w:lang w:val="ca-ES"/>
-        </w:rPr>
-        <w:t>.</w:t>
-      </w:r>
-    </w:p>
-    <w:p>
-      <w:pPr>
-        <w:rPr>
-          <w:lang w:val="ca-ES"/>
-        </w:rPr>
-      </w:pPr>
-    </w:p>
-    <w:p>
-      <w:pPr>
-        <w:rPr>
-          <w:lang w:val="ca-ES"/>
-        </w:rPr>
-      </w:pPr>
-      <w:r>
-        <w:rPr>
-          <w:lang w:val="ca-ES"/>
-        </w:rPr>
-        <w:t xml:space="preserve">Sistema per amagar i mostrar la pantalla anterior  i </w:t>
-      </w:r>
-      <w:proofErr w:type="spellStart"/>
-      <w:r>
-        <w:rPr>
-          <w:lang w:val="ca-ES"/>
-        </w:rPr>
-        <w:t>seguent</w:t>
-      </w:r>
-      <w:proofErr w:type="spellEnd"/>
-      <w:r>
-        <w:rPr>
-          <w:lang w:val="ca-ES"/>
-        </w:rPr>
-        <w:t xml:space="preserve"> respectivament.</w:t>
-      </w:r>
-    </w:p>
-    <w:p>
-      <w:pPr>
-        <w:rPr>
-          <w:lang w:val="ca-ES"/>
-        </w:rPr>
-      </w:pPr>
-      <w:r>
-        <w:rPr>
-          <w:lang w:val="ca-ES"/>
-        </w:rPr>
-        <w:t xml:space="preserve">Cada pantalla te el seu </w:t>
-      </w:r>
-      <w:proofErr w:type="spellStart"/>
-      <w:r>
-        <w:rPr>
-          <w:lang w:val="ca-ES"/>
-        </w:rPr>
-        <w:t>canvas</w:t>
-      </w:r>
-      <w:proofErr w:type="spellEnd"/>
-      <w:r>
-        <w:rPr>
-          <w:lang w:val="ca-ES"/>
-        </w:rPr>
-        <w:t xml:space="preserve"> </w:t>
-      </w:r>
-      <w:proofErr w:type="spellStart"/>
-      <w:r>
-        <w:rPr>
-          <w:lang w:val="ca-ES"/>
-        </w:rPr>
-        <w:t>group</w:t>
-      </w:r>
-      <w:proofErr w:type="spellEnd"/>
-      <w:r>
-        <w:rPr>
-          <w:lang w:val="ca-ES"/>
-        </w:rPr>
-        <w:t xml:space="preserve"> controlat per </w:t>
-      </w:r>
-      <w:proofErr w:type="spellStart"/>
-      <w:r>
-        <w:rPr>
-          <w:lang w:val="ca-ES"/>
-        </w:rPr>
-        <w:t>l’escript</w:t>
-      </w:r>
-      <w:proofErr w:type="spellEnd"/>
-      <w:r>
-        <w:rPr>
-          <w:lang w:val="ca-ES"/>
-        </w:rPr>
-        <w:t xml:space="preserve"> UI </w:t>
-      </w:r>
-      <w:proofErr w:type="spellStart"/>
-      <w:r>
-        <w:rPr>
-          <w:lang w:val="ca-ES"/>
-        </w:rPr>
-        <w:t>Fader</w:t>
-      </w:r>
-      <w:proofErr w:type="spellEnd"/>
-      <w:r>
-        <w:rPr>
-          <w:lang w:val="ca-ES"/>
-        </w:rPr>
-        <w:t xml:space="preserve">  que permet fer un </w:t>
-      </w:r>
-      <w:proofErr w:type="spellStart"/>
-      <w:r>
-        <w:rPr>
-          <w:lang w:val="ca-ES"/>
-        </w:rPr>
-        <w:t>fadeIn</w:t>
-      </w:r>
-      <w:proofErr w:type="spellEnd"/>
-      <w:r>
-        <w:rPr>
-          <w:lang w:val="ca-ES"/>
-        </w:rPr>
-        <w:t xml:space="preserve"> o </w:t>
-      </w:r>
-      <w:proofErr w:type="spellStart"/>
-      <w:r>
-        <w:rPr>
-          <w:lang w:val="ca-ES"/>
-        </w:rPr>
-        <w:t>fadeOut</w:t>
-      </w:r>
-      <w:proofErr w:type="spellEnd"/>
-      <w:r>
-        <w:rPr>
-          <w:lang w:val="ca-ES"/>
-        </w:rPr>
-        <w:t xml:space="preserve"> del valor alfa del </w:t>
-      </w:r>
-      <w:proofErr w:type="spellStart"/>
-      <w:r>
-        <w:rPr>
-          <w:lang w:val="ca-ES"/>
-        </w:rPr>
-        <w:t>canvasGroup</w:t>
-      </w:r>
-      <w:proofErr w:type="spellEnd"/>
-      <w:r>
-        <w:rPr>
-          <w:lang w:val="ca-ES"/>
-        </w:rPr>
-        <w:t>.</w:t>
-      </w:r>
-      <w:r>
-        <w:rPr>
-          <w:lang w:val="ca-ES"/>
-        </w:rPr>
-        <w:t xml:space="preserve"> La duració d’aquest esta controlada per 2 </w:t>
-      </w:r>
-      <w:proofErr w:type="spellStart"/>
-      <w:r>
-        <w:rPr>
-          <w:lang w:val="ca-ES"/>
-        </w:rPr>
-        <w:t>parametrs</w:t>
-      </w:r>
-      <w:proofErr w:type="spellEnd"/>
-      <w:r>
-        <w:rPr>
-          <w:lang w:val="ca-ES"/>
-        </w:rPr>
-        <w:t xml:space="preserve"> tipus </w:t>
-      </w:r>
-      <w:proofErr w:type="spellStart"/>
-      <w:r>
-        <w:rPr>
-          <w:lang w:val="ca-ES"/>
-        </w:rPr>
-        <w:t>float</w:t>
-      </w:r>
-      <w:proofErr w:type="spellEnd"/>
-      <w:r>
-        <w:rPr>
-          <w:lang w:val="ca-ES"/>
-        </w:rPr>
-        <w:t xml:space="preserve"> que diuen el temps que tarda la transició de amagar i mostrar el </w:t>
-      </w:r>
-      <w:proofErr w:type="spellStart"/>
-      <w:r>
-        <w:rPr>
-          <w:lang w:val="ca-ES"/>
-        </w:rPr>
-        <w:t>canvas</w:t>
-      </w:r>
-      <w:proofErr w:type="spellEnd"/>
-      <w:r>
-        <w:rPr>
-          <w:lang w:val="ca-ES"/>
-        </w:rPr>
-        <w:t xml:space="preserve"> </w:t>
-      </w:r>
-      <w:proofErr w:type="spellStart"/>
-      <w:r>
-        <w:rPr>
-          <w:lang w:val="ca-ES"/>
-        </w:rPr>
-        <w:t>group</w:t>
-      </w:r>
-      <w:proofErr w:type="spellEnd"/>
-      <w:r>
-        <w:rPr>
-          <w:lang w:val="ca-ES"/>
-        </w:rPr>
-        <w:t xml:space="preserve"> o el que es el mateix el valor de alfa del </w:t>
-      </w:r>
-      <w:proofErr w:type="spellStart"/>
-      <w:r>
-        <w:rPr>
-          <w:lang w:val="ca-ES"/>
-        </w:rPr>
-        <w:t>canvs</w:t>
-      </w:r>
-      <w:proofErr w:type="spellEnd"/>
-      <w:r>
-        <w:rPr>
-          <w:lang w:val="ca-ES"/>
-        </w:rPr>
-        <w:t xml:space="preserve"> </w:t>
-      </w:r>
-      <w:proofErr w:type="spellStart"/>
-      <w:r>
-        <w:rPr>
-          <w:lang w:val="ca-ES"/>
-        </w:rPr>
-        <w:t>group</w:t>
-      </w:r>
-      <w:proofErr w:type="spellEnd"/>
-      <w:r>
-        <w:rPr>
-          <w:lang w:val="ca-ES"/>
-        </w:rPr>
-        <w:t xml:space="preserve">. Son editables per inspector i han d’estar </w:t>
-      </w:r>
-      <w:r>
-        <w:rPr>
-          <w:lang w:val="ca-ES"/>
-        </w:rPr>
-        <w:t xml:space="preserve">configurats de la </w:t>
-      </w:r>
-      <w:proofErr w:type="spellStart"/>
-      <w:r>
-        <w:rPr>
-          <w:lang w:val="ca-ES"/>
-        </w:rPr>
-        <w:t>seguent</w:t>
-      </w:r>
-      <w:proofErr w:type="spellEnd"/>
-      <w:r>
-        <w:rPr>
-          <w:lang w:val="ca-ES"/>
-        </w:rPr>
-        <w:t xml:space="preserve"> manera: </w:t>
-      </w:r>
-    </w:p>
-    <w:p>
-      <w:pPr>
-        <w:rPr>
-          <w:lang w:val="ca-ES"/>
-        </w:rPr>
-      </w:pPr>
-    </w:p>
-    <w:p>
-      <w:pPr>
-        <w:rPr>
-          <w:lang w:val="ca-ES"/>
-        </w:rPr>
-      </w:pPr>
-      <w:r>
-        <w:rPr>
-          <w:lang w:val="ca-ES"/>
-        </w:rPr>
-        <w:t xml:space="preserve"> </w:t>
-      </w:r>
-      <w:r>
-        <w:rPr>
-          <w:lang w:val="ca-ES"/>
-        </w:rPr>
-        <w:t xml:space="preserve"> </w:t>
-      </w:r>
-      <w:proofErr w:type="spellStart"/>
-      <w:r>
-        <w:rPr>
-          <w:lang w:val="ca-ES"/>
-        </w:rPr>
-        <w:t>Tambe</w:t>
-      </w:r>
-      <w:proofErr w:type="spellEnd"/>
-      <w:r>
-        <w:rPr>
-          <w:lang w:val="ca-ES"/>
-        </w:rPr>
-        <w:t xml:space="preserve"> permet fer un </w:t>
-      </w:r>
-      <w:proofErr w:type="spellStart"/>
-      <w:r>
-        <w:rPr>
-          <w:lang w:val="ca-ES"/>
-        </w:rPr>
-        <w:t>fadeInBlack</w:t>
-      </w:r>
-      <w:proofErr w:type="spellEnd"/>
-      <w:r>
-        <w:rPr>
-          <w:lang w:val="ca-ES"/>
-        </w:rPr>
-        <w:t xml:space="preserve"> i un </w:t>
-      </w:r>
-      <w:proofErr w:type="spellStart"/>
-      <w:r>
-        <w:rPr>
-          <w:lang w:val="ca-ES"/>
-        </w:rPr>
-        <w:t>FadeOut</w:t>
-      </w:r>
-      <w:proofErr w:type="spellEnd"/>
-      <w:r>
-        <w:rPr>
-          <w:lang w:val="ca-ES"/>
-        </w:rPr>
-        <w:t xml:space="preserve"> Black. </w:t>
-      </w:r>
+    </w:p>
+    <w:p>
+      <w:pPr>
+        <w:rPr>
+          <w:lang w:val="ca-ES"/>
+        </w:rPr>
+      </w:pPr>
+    </w:p>
+    <w:p>
+      <w:pPr>
+        <w:rPr>
+          <w:lang w:val="ca-ES"/>
+        </w:rPr>
+      </w:pPr>
     </w:p>
     <w:p>
       <w:pPr>
@@ -693,6 +1201,7 @@
     <w:lsdException w:name="HTML Sample" w:semiHidden="1" w:unhideWhenUsed="1"/>
     <w:lsdException w:name="HTML Typewriter" w:semiHidden="1" w:unhideWhenUsed="1"/>
     <w:lsdException w:name="HTML Variable" w:semiHidden="1" w:unhideWhenUsed="1"/>
+    <w:lsdException w:name="Normal Table" w:semiHidden="1" w:unhideWhenUsed="1"/>
     <w:lsdException w:name="annotation subject" w:semiHidden="1" w:unhideWhenUsed="1"/>
     <w:lsdException w:name="No List" w:semiHidden="1" w:unhideWhenUsed="1"/>
     <w:lsdException w:name="Outline List 1" w:semiHidden="1" w:unhideWhenUsed="1"/>
@@ -739,8 +1248,10 @@
     <w:lsdException w:name="Table Subtle 2" w:semiHidden="1" w:unhideWhenUsed="1"/>
     <w:lsdException w:name="Table Web 1" w:semiHidden="1" w:unhideWhenUsed="1"/>
     <w:lsdException w:name="Table Web 2" w:semiHidden="1" w:unhideWhenUsed="1"/>
+    <w:lsdException w:name="Table Web 3" w:semiHidden="1" w:unhideWhenUsed="1"/>
     <w:lsdException w:name="Balloon Text" w:semiHidden="1" w:unhideWhenUsed="1"/>
     <w:lsdException w:name="Table Grid" w:uiPriority="39"/>
+    <w:lsdException w:name="Table Theme" w:semiHidden="1" w:unhideWhenUsed="1"/>
     <w:lsdException w:name="Placeholder Text" w:semiHidden="1"/>
     <w:lsdException w:name="No Spacing" w:uiPriority="1" w:qFormat="1"/>
     <w:lsdException w:name="Light Shading" w:uiPriority="60"/>

</xml_diff>